<commit_message>
Se agrega el seteo de los elementos ausente de forma dinamica
</commit_message>
<xml_diff>
--- a/public/DOCUMENTO_ESTADO.docx
+++ b/public/DOCUMENTO_ESTADO.docx
@@ -364,19 +364,7 @@
           <w:szCs w:val="22"/>
           <w:lang w:val="es-MX" w:eastAsia="es-ES" w:bidi="ar-SA"/>
         </w:rPr>
-        <w:t>Correo</w:t>
-      </w:r>
-      <w:r>
-        <w:rPr>
-          <w:rFonts w:eastAsia="Times New Roman" w:cs="Arial" w:ascii="FontAwesome" w:hAnsi="FontAwesome"/>
-          <w:b/>
-          <w:color w:val="auto"/>
-          <w:kern w:val="0"/>
-          <w:sz w:val="22"/>
-          <w:szCs w:val="22"/>
-          <w:lang w:val="es-MX" w:eastAsia="es-ES" w:bidi="ar-SA"/>
-        </w:rPr>
-        <w:t xml:space="preserve">: </w:t>
+        <w:t xml:space="preserve">Correo: </w:t>
       </w:r>
       <w:r>
         <w:rPr>
@@ -3054,22 +3042,223 @@
           </w:tcPr>
           <w:p>
             <w:pPr>
-              <w:pStyle w:val="Normal"/>
+              <w:pStyle w:val="Textopreformateado"/>
               <w:jc w:val="both"/>
-              <w:rPr/>
-            </w:pPr>
-            <w:r>
-              <w:rPr>
-                <w:rFonts w:eastAsia="Times New Roman" w:cs="Arial" w:ascii="FontAwesome" w:hAnsi="FontAwesome"/>
-                <w:b w:val="false"/>
-                <w:bCs w:val="false"/>
-                <w:color w:val="auto"/>
-                <w:kern w:val="0"/>
-                <w:sz w:val="22"/>
-                <w:szCs w:val="22"/>
-                <w:lang w:val="es-MX" w:eastAsia="es-ES" w:bidi="ar-SA"/>
-              </w:rPr>
-              <w:t>${elementos}</w:t>
+              <w:rPr>
+                <w:color w:val="000000"/>
+                <w:sz w:val="18"/>
+                <w:szCs w:val="18"/>
+              </w:rPr>
+            </w:pPr>
+            <w:r>
+              <w:rPr>
+                <w:rFonts w:eastAsia="Times New Roman" w:cs="Arial" w:ascii="FontAwesome" w:hAnsi="FontAwesome"/>
+                <w:b w:val="false"/>
+                <w:bCs w:val="false"/>
+                <w:i w:val="false"/>
+                <w:caps w:val="false"/>
+                <w:smallCaps w:val="false"/>
+                <w:color w:val="000000"/>
+                <w:spacing w:val="0"/>
+                <w:kern w:val="0"/>
+                <w:sz w:val="18"/>
+                <w:szCs w:val="18"/>
+                <w:lang w:val="es-MX" w:eastAsia="es-ES" w:bidi="ar-SA"/>
+              </w:rPr>
+              <w:t>${block_</w:t>
+            </w:r>
+            <w:r>
+              <w:rPr>
+                <w:rFonts w:eastAsia="Times New Roman" w:cs="Arial" w:ascii="FontAwesome" w:hAnsi="FontAwesome"/>
+                <w:b w:val="false"/>
+                <w:bCs w:val="false"/>
+                <w:i w:val="false"/>
+                <w:caps w:val="false"/>
+                <w:smallCaps w:val="false"/>
+                <w:color w:val="000000"/>
+                <w:spacing w:val="0"/>
+                <w:kern w:val="0"/>
+                <w:sz w:val="18"/>
+                <w:szCs w:val="18"/>
+                <w:lang w:val="es-MX" w:eastAsia="es-ES" w:bidi="ar-SA"/>
+              </w:rPr>
+              <w:t>elemento</w:t>
+            </w:r>
+            <w:r>
+              <w:rPr>
+                <w:rFonts w:eastAsia="Times New Roman" w:cs="Arial" w:ascii="FontAwesome" w:hAnsi="FontAwesome"/>
+                <w:b w:val="false"/>
+                <w:bCs w:val="false"/>
+                <w:i w:val="false"/>
+                <w:caps w:val="false"/>
+                <w:smallCaps w:val="false"/>
+                <w:color w:val="000000"/>
+                <w:spacing w:val="0"/>
+                <w:kern w:val="0"/>
+                <w:sz w:val="18"/>
+                <w:szCs w:val="18"/>
+                <w:lang w:val="es-MX" w:eastAsia="es-ES" w:bidi="ar-SA"/>
+              </w:rPr>
+              <w:t>}</w:t>
+            </w:r>
+          </w:p>
+          <w:p>
+            <w:pPr>
+              <w:pStyle w:val="Textopreformateado"/>
+              <w:widowControl/>
+              <w:pBdr/>
+              <w:spacing w:lineRule="auto" w:line="336" w:before="0" w:after="0"/>
+              <w:rPr>
+                <w:rFonts w:ascii="SFMono-Regular;Menlo;Monaco;Consolas;Liberation Mono;Courier New;Courier;monospace" w:hAnsi="SFMono-Regular;Menlo;Monaco;Consolas;Liberation Mono;Courier New;Courier;monospace"/>
+                <w:b w:val="false"/>
+                <w:i w:val="false"/>
+                <w:caps w:val="false"/>
+                <w:smallCaps w:val="false"/>
+                <w:color w:val="000000"/>
+                <w:spacing w:val="0"/>
+                <w:sz w:val="18"/>
+              </w:rPr>
+            </w:pPr>
+            <w:r>
+              <w:rPr>
+                <w:rFonts w:ascii="SFMono-Regular;Menlo;Monaco;Consolas;Liberation Mono;Courier New;Courier;monospace" w:hAnsi="SFMono-Regular;Menlo;Monaco;Consolas;Liberation Mono;Courier New;Courier;monospace"/>
+                <w:b w:val="false"/>
+                <w:i w:val="false"/>
+                <w:caps w:val="false"/>
+                <w:smallCaps w:val="false"/>
+                <w:color w:val="000000"/>
+                <w:spacing w:val="0"/>
+                <w:sz w:val="18"/>
+              </w:rPr>
+              <w:t>${</w:t>
+            </w:r>
+            <w:r>
+              <w:rPr>
+                <w:rFonts w:ascii="SFMono-Regular;Menlo;Monaco;Consolas;Liberation Mono;Courier New;Courier;monospace" w:hAnsi="SFMono-Regular;Menlo;Monaco;Consolas;Liberation Mono;Courier New;Courier;monospace"/>
+                <w:b w:val="false"/>
+                <w:i w:val="false"/>
+                <w:caps w:val="false"/>
+                <w:smallCaps w:val="false"/>
+                <w:color w:val="000000"/>
+                <w:spacing w:val="0"/>
+                <w:sz w:val="18"/>
+              </w:rPr>
+              <w:t>numero</w:t>
+            </w:r>
+            <w:r>
+              <w:rPr>
+                <w:rFonts w:ascii="SFMono-Regular;Menlo;Monaco;Consolas;Liberation Mono;Courier New;Courier;monospace" w:hAnsi="SFMono-Regular;Menlo;Monaco;Consolas;Liberation Mono;Courier New;Courier;monospace"/>
+                <w:b w:val="false"/>
+                <w:i w:val="false"/>
+                <w:caps w:val="false"/>
+                <w:smallCaps w:val="false"/>
+                <w:color w:val="000000"/>
+                <w:spacing w:val="0"/>
+                <w:sz w:val="18"/>
+              </w:rPr>
+              <w:t xml:space="preserve">}.- </w:t>
+            </w:r>
+            <w:r>
+              <w:rPr>
+                <w:rFonts w:ascii="SFMono-Regular;Menlo;Monaco;Consolas;Liberation Mono;Courier New;Courier;monospace" w:hAnsi="SFMono-Regular;Menlo;Monaco;Consolas;Liberation Mono;Courier New;Courier;monospace"/>
+                <w:b w:val="false"/>
+                <w:i w:val="false"/>
+                <w:caps w:val="false"/>
+                <w:smallCaps w:val="false"/>
+                <w:color w:val="000000"/>
+                <w:spacing w:val="0"/>
+                <w:sz w:val="18"/>
+              </w:rPr>
+              <w:t>$</w:t>
+            </w:r>
+            <w:r>
+              <w:rPr>
+                <w:rFonts w:ascii="SFMono-Regular;Menlo;Monaco;Consolas;Liberation Mono;Courier New;Courier;monospace" w:hAnsi="SFMono-Regular;Menlo;Monaco;Consolas;Liberation Mono;Courier New;Courier;monospace"/>
+                <w:b w:val="false"/>
+                <w:i w:val="false"/>
+                <w:caps w:val="false"/>
+                <w:smallCaps w:val="false"/>
+                <w:color w:val="000000"/>
+                <w:spacing w:val="0"/>
+                <w:sz w:val="18"/>
+              </w:rPr>
+              <w:t>{</w:t>
+            </w:r>
+            <w:r>
+              <w:rPr>
+                <w:rFonts w:ascii="SFMono-Regular;Menlo;Monaco;Consolas;Liberation Mono;Courier New;Courier;monospace" w:hAnsi="SFMono-Regular;Menlo;Monaco;Consolas;Liberation Mono;Courier New;Courier;monospace"/>
+                <w:b w:val="false"/>
+                <w:i w:val="false"/>
+                <w:caps w:val="false"/>
+                <w:smallCaps w:val="false"/>
+                <w:color w:val="000000"/>
+                <w:spacing w:val="0"/>
+                <w:sz w:val="18"/>
+              </w:rPr>
+              <w:t>elemento</w:t>
+            </w:r>
+            <w:r>
+              <w:rPr>
+                <w:rFonts w:ascii="SFMono-Regular;Menlo;Monaco;Consolas;Liberation Mono;Courier New;Courier;monospace" w:hAnsi="SFMono-Regular;Menlo;Monaco;Consolas;Liberation Mono;Courier New;Courier;monospace"/>
+                <w:b w:val="false"/>
+                <w:i w:val="false"/>
+                <w:caps w:val="false"/>
+                <w:smallCaps w:val="false"/>
+                <w:color w:val="000000"/>
+                <w:spacing w:val="0"/>
+                <w:sz w:val="18"/>
+              </w:rPr>
+              <w:t>}</w:t>
+            </w:r>
+          </w:p>
+          <w:p>
+            <w:pPr>
+              <w:pStyle w:val="Textopreformateado"/>
+              <w:widowControl/>
+              <w:pBdr/>
+              <w:spacing w:lineRule="auto" w:line="336" w:before="0" w:after="0"/>
+              <w:rPr>
+                <w:color w:val="000000"/>
+              </w:rPr>
+            </w:pPr>
+            <w:r>
+              <w:rPr>
+                <w:rFonts w:ascii="SFMono-Regular;Menlo;Monaco;Consolas;Liberation Mono;Courier New;Courier;monospace" w:hAnsi="SFMono-Regular;Menlo;Monaco;Consolas;Liberation Mono;Courier New;Courier;monospace"/>
+                <w:b w:val="false"/>
+                <w:i w:val="false"/>
+                <w:caps w:val="false"/>
+                <w:smallCaps w:val="false"/>
+                <w:color w:val="000000"/>
+                <w:spacing w:val="0"/>
+                <w:sz w:val="18"/>
+              </w:rPr>
+              <w:t>${/block_</w:t>
+            </w:r>
+            <w:r>
+              <w:rPr>
+                <w:rFonts w:ascii="SFMono-Regular;Menlo;Monaco;Consolas;Liberation Mono;Courier New;Courier;monospace" w:hAnsi="SFMono-Regular;Menlo;Monaco;Consolas;Liberation Mono;Courier New;Courier;monospace"/>
+                <w:b w:val="false"/>
+                <w:i w:val="false"/>
+                <w:caps w:val="false"/>
+                <w:smallCaps w:val="false"/>
+                <w:color w:val="000000"/>
+                <w:spacing w:val="0"/>
+                <w:sz w:val="18"/>
+              </w:rPr>
+              <w:t>elemento</w:t>
+            </w:r>
+            <w:r>
+              <w:rPr>
+                <w:rFonts w:ascii="SFMono-Regular;Menlo;Monaco;Consolas;Liberation Mono;Courier New;Courier;monospace" w:hAnsi="SFMono-Regular;Menlo;Monaco;Consolas;Liberation Mono;Courier New;Courier;monospace"/>
+                <w:b w:val="false"/>
+                <w:i w:val="false"/>
+                <w:caps w:val="false"/>
+                <w:smallCaps w:val="false"/>
+                <w:color w:val="000000"/>
+                <w:spacing w:val="0"/>
+                <w:sz w:val="18"/>
+              </w:rPr>
+              <w:t>}</w:t>
             </w:r>
           </w:p>
         </w:tc>
@@ -6728,11 +6917,11 @@
           <wp:effectExtent l="0" t="0" r="0" b="0"/>
           <wp:wrapTight wrapText="bothSides">
             <wp:wrapPolygon edited="0">
-              <wp:start x="-702" y="0"/>
-              <wp:lineTo x="-702" y="20206"/>
-              <wp:lineTo x="21627" y="20206"/>
+              <wp:start x="-729" y="0"/>
+              <wp:lineTo x="-729" y="20149"/>
+              <wp:lineTo x="21627" y="20149"/>
               <wp:lineTo x="21627" y="0"/>
-              <wp:lineTo x="-702" y="0"/>
+              <wp:lineTo x="-729" y="0"/>
             </wp:wrapPolygon>
           </wp:wrapTight>
           <wp:docPr id="1" name="Imagen 17" descr="SECRETARIA-DE-EDUCACION"/>

</xml_diff>